<commit_message>
motify functions for renaming columns and change left to leftpresses in presses function because of some text file formatting incongruities
</commit_message>
<xml_diff>
--- a/Bonnie's Codes/DOCUMENTATION/Document.docx
+++ b/Bonnie's Codes/DOCUMENTATION/Document.docx
@@ -1142,6 +1142,64 @@
           <w:color w:val="FF0000"/>
         </w:rPr>
       </w:pPr>
+      <w:r>
+        <w:rPr>
+          <w:color w:val="FF0000"/>
+        </w:rPr>
+        <w:t>Progressive punishment different formats</w:t>
+      </w:r>
+    </w:p>
+    <w:p>
+      <w:pPr>
+        <w:pStyle w:val="Normal"/>
+        <w:bidi w:val="0"/>
+        <w:spacing w:before="0" w:beforeAutospacing="off" w:after="160" w:afterAutospacing="off" w:line="259" w:lineRule="auto"/>
+        <w:ind w:left="0" w:right="0"/>
+        <w:jc w:val="left"/>
+      </w:pPr>
+      <w:r>
+        <w:drawing>
+          <wp:inline wp14:editId="0F052927" wp14:anchorId="77C2BEE1">
+            <wp:extent cx="3495675" cy="4572000"/>
+            <wp:effectExtent l="0" t="0" r="0" b="0"/>
+            <wp:docPr id="776517204" name="" title=""/>
+            <wp:cNvGraphicFramePr>
+              <a:graphicFrameLocks noChangeAspect="1"/>
+            </wp:cNvGraphicFramePr>
+            <a:graphic>
+              <a:graphicData uri="http://schemas.openxmlformats.org/drawingml/2006/picture">
+                <pic:pic>
+                  <pic:nvPicPr>
+                    <pic:cNvPr id="0" name=""/>
+                    <pic:cNvPicPr/>
+                  </pic:nvPicPr>
+                  <pic:blipFill>
+                    <a:blip r:embed="R54d86685db634f86">
+                      <a:extLst>
+                        <a:ext xmlns:a="http://schemas.openxmlformats.org/drawingml/2006/main" uri="{28A0092B-C50C-407E-A947-70E740481C1C}">
+                          <a14:useLocalDpi val="0"/>
+                        </a:ext>
+                      </a:extLst>
+                    </a:blip>
+                    <a:stretch>
+                      <a:fillRect/>
+                    </a:stretch>
+                  </pic:blipFill>
+                  <pic:spPr>
+                    <a:xfrm>
+                      <a:off x="0" y="0"/>
+                      <a:ext cx="3495675" cy="4572000"/>
+                    </a:xfrm>
+                    <a:prstGeom prst="rect">
+                      <a:avLst/>
+                    </a:prstGeom>
+                  </pic:spPr>
+                </pic:pic>
+              </a:graphicData>
+            </a:graphic>
+          </wp:inline>
+        </w:drawing>
+      </w:r>
     </w:p>
     <w:p>
       <w:pPr>

</xml_diff>

<commit_message>
remove delayed modification in progpun categorization pre function because the input empty, whitespace, and post-last non whitespace skip set issue cannot be resolved
</commit_message>
<xml_diff>
--- a/Bonnie's Codes/DOCUMENTATION/Document.docx
+++ b/Bonnie's Codes/DOCUMENTATION/Document.docx
@@ -1159,10 +1159,10 @@
       </w:pPr>
       <w:r>
         <w:drawing>
-          <wp:inline wp14:editId="0F052927" wp14:anchorId="77C2BEE1">
+          <wp:inline wp14:editId="77D9976B" wp14:anchorId="77C2BEE1">
             <wp:extent cx="3495675" cy="4572000"/>
             <wp:effectExtent l="0" t="0" r="0" b="0"/>
-            <wp:docPr id="776517204" name="" title=""/>
+            <wp:docPr id="1180870720" name="" title=""/>
             <wp:cNvGraphicFramePr>
               <a:graphicFrameLocks noChangeAspect="1"/>
             </wp:cNvGraphicFramePr>
@@ -1174,7 +1174,7 @@
                     <pic:cNvPicPr/>
                   </pic:nvPicPr>
                   <pic:blipFill>
-                    <a:blip r:embed="R54d86685db634f86">
+                    <a:blip r:embed="R37f1fa39cb344873">
                       <a:extLst>
                         <a:ext xmlns:a="http://schemas.openxmlformats.org/drawingml/2006/main" uri="{28A0092B-C50C-407E-A947-70E740481C1C}">
                           <a14:useLocalDpi val="0"/>
@@ -1189,6 +1189,71 @@
                     <a:xfrm>
                       <a:off x="0" y="0"/>
                       <a:ext cx="3495675" cy="4572000"/>
+                    </a:xfrm>
+                    <a:prstGeom prst="rect">
+                      <a:avLst/>
+                    </a:prstGeom>
+                  </pic:spPr>
+                </pic:pic>
+              </a:graphicData>
+            </a:graphic>
+          </wp:inline>
+        </w:drawing>
+      </w:r>
+    </w:p>
+    <w:p>
+      <w:pPr>
+        <w:pStyle w:val="Normal"/>
+        <w:bidi w:val="0"/>
+        <w:spacing w:before="0" w:beforeAutospacing="off" w:after="160" w:afterAutospacing="off" w:line="259" w:lineRule="auto"/>
+        <w:ind w:left="0" w:right="0"/>
+        <w:jc w:val="left"/>
+      </w:pPr>
+      <w:r>
+        <w:rPr/>
+        <w:t>Cannot extract the delay because of some misformatting</w:t>
+      </w:r>
+    </w:p>
+    <w:p>
+      <w:pPr>
+        <w:pStyle w:val="Normal"/>
+        <w:bidi w:val="0"/>
+        <w:spacing w:before="0" w:beforeAutospacing="off" w:after="160" w:afterAutospacing="off" w:line="259" w:lineRule="auto"/>
+        <w:ind w:left="0" w:right="0"/>
+        <w:jc w:val="left"/>
+      </w:pPr>
+      <w:r>
+        <w:drawing>
+          <wp:inline wp14:editId="299A0171" wp14:anchorId="6C2B3974">
+            <wp:extent cx="4572000" cy="276225"/>
+            <wp:effectExtent l="0" t="0" r="0" b="0"/>
+            <wp:docPr id="1883748573" name="" title=""/>
+            <wp:cNvGraphicFramePr>
+              <a:graphicFrameLocks noChangeAspect="1"/>
+            </wp:cNvGraphicFramePr>
+            <a:graphic>
+              <a:graphicData uri="http://schemas.openxmlformats.org/drawingml/2006/picture">
+                <pic:pic>
+                  <pic:nvPicPr>
+                    <pic:cNvPr id="0" name=""/>
+                    <pic:cNvPicPr/>
+                  </pic:nvPicPr>
+                  <pic:blipFill>
+                    <a:blip r:embed="Rc2b88d896d2f4e21">
+                      <a:extLst>
+                        <a:ext xmlns:a="http://schemas.openxmlformats.org/drawingml/2006/main" uri="{28A0092B-C50C-407E-A947-70E740481C1C}">
+                          <a14:useLocalDpi val="0"/>
+                        </a:ext>
+                      </a:extLst>
+                    </a:blip>
+                    <a:stretch>
+                      <a:fillRect/>
+                    </a:stretch>
+                  </pic:blipFill>
+                  <pic:spPr>
+                    <a:xfrm>
+                      <a:off x="0" y="0"/>
+                      <a:ext cx="4572000" cy="276225"/>
                     </a:xfrm>
                     <a:prstGeom prst="rect">
                       <a:avLst/>

</xml_diff>

<commit_message>
found duplicated files, some of which are empty, and remove them from the code for finding presses and boxes; seems to be limited to 5555 files in delayed punishment; pick up on the checking the issue with delays and then merging all
</commit_message>
<xml_diff>
--- a/Bonnie's Codes/DOCUMENTATION/Document.docx
+++ b/Bonnie's Codes/DOCUMENTATION/Document.docx
@@ -1159,10 +1159,10 @@
       </w:pPr>
       <w:r>
         <w:drawing>
-          <wp:inline wp14:editId="77D9976B" wp14:anchorId="77C2BEE1">
+          <wp:inline wp14:editId="32864338" wp14:anchorId="77C2BEE1">
             <wp:extent cx="3495675" cy="4572000"/>
             <wp:effectExtent l="0" t="0" r="0" b="0"/>
-            <wp:docPr id="1180870720" name="" title=""/>
+            <wp:docPr id="1781939336" name="" title=""/>
             <wp:cNvGraphicFramePr>
               <a:graphicFrameLocks noChangeAspect="1"/>
             </wp:cNvGraphicFramePr>
@@ -1174,7 +1174,7 @@
                     <pic:cNvPicPr/>
                   </pic:nvPicPr>
                   <pic:blipFill>
-                    <a:blip r:embed="R37f1fa39cb344873">
+                    <a:blip r:embed="R494e9c94ac304780">
                       <a:extLst>
                         <a:ext xmlns:a="http://schemas.openxmlformats.org/drawingml/2006/main" uri="{28A0092B-C50C-407E-A947-70E740481C1C}">
                           <a14:useLocalDpi val="0"/>
@@ -1211,8 +1211,14 @@
       </w:pPr>
       <w:r>
         <w:rPr/>
-        <w:t>Cannot extract the delay because of some misformatting</w:t>
-      </w:r>
+        <w:t xml:space="preserve">Cannot extract the delay because of some </w:t>
+      </w:r>
+      <w:proofErr w:type="spellStart"/>
+      <w:r>
+        <w:rPr/>
+        <w:t>misformatting</w:t>
+      </w:r>
+      <w:proofErr w:type="spellEnd"/>
     </w:p>
     <w:p>
       <w:pPr>
@@ -1223,11 +1229,24 @@
         <w:jc w:val="left"/>
       </w:pPr>
       <w:r>
+        <w:rPr/>
+        <w:t>Number of left presses between last two !=4 because of misformatting</w:t>
+      </w:r>
+    </w:p>
+    <w:p>
+      <w:pPr>
+        <w:pStyle w:val="Normal"/>
+        <w:bidi w:val="0"/>
+        <w:spacing w:before="0" w:beforeAutospacing="off" w:after="160" w:afterAutospacing="off" w:line="259" w:lineRule="auto"/>
+        <w:ind w:left="0" w:right="0"/>
+        <w:jc w:val="left"/>
+      </w:pPr>
+      <w:r>
         <w:drawing>
-          <wp:inline wp14:editId="299A0171" wp14:anchorId="6C2B3974">
-            <wp:extent cx="4572000" cy="276225"/>
+          <wp:inline wp14:editId="441E9952" wp14:anchorId="39798854">
+            <wp:extent cx="4572000" cy="4076700"/>
             <wp:effectExtent l="0" t="0" r="0" b="0"/>
-            <wp:docPr id="1883748573" name="" title=""/>
+            <wp:docPr id="718183081" name="" title=""/>
             <wp:cNvGraphicFramePr>
               <a:graphicFrameLocks noChangeAspect="1"/>
             </wp:cNvGraphicFramePr>
@@ -1239,7 +1258,68 @@
                     <pic:cNvPicPr/>
                   </pic:nvPicPr>
                   <pic:blipFill>
-                    <a:blip r:embed="Rc2b88d896d2f4e21">
+                    <a:blip r:embed="R709bac5f4cca42bb">
+                      <a:extLst>
+                        <a:ext xmlns:a="http://schemas.openxmlformats.org/drawingml/2006/main" uri="{28A0092B-C50C-407E-A947-70E740481C1C}">
+                          <a14:useLocalDpi val="0"/>
+                        </a:ext>
+                      </a:extLst>
+                    </a:blip>
+                    <a:stretch>
+                      <a:fillRect/>
+                    </a:stretch>
+                  </pic:blipFill>
+                  <pic:spPr>
+                    <a:xfrm>
+                      <a:off x="0" y="0"/>
+                      <a:ext cx="4572000" cy="4076700"/>
+                    </a:xfrm>
+                    <a:prstGeom prst="rect">
+                      <a:avLst/>
+                    </a:prstGeom>
+                  </pic:spPr>
+                </pic:pic>
+              </a:graphicData>
+            </a:graphic>
+          </wp:inline>
+        </w:drawing>
+      </w:r>
+    </w:p>
+    <w:p>
+      <w:pPr>
+        <w:pStyle w:val="Normal"/>
+        <w:bidi w:val="0"/>
+        <w:spacing w:before="0" w:beforeAutospacing="off" w:after="160" w:afterAutospacing="off" w:line="259" w:lineRule="auto"/>
+        <w:ind w:left="0" w:right="0"/>
+        <w:jc w:val="left"/>
+      </w:pPr>
+    </w:p>
+    <w:p>
+      <w:pPr>
+        <w:pStyle w:val="Normal"/>
+        <w:bidi w:val="0"/>
+        <w:spacing w:before="0" w:beforeAutospacing="off" w:after="160" w:afterAutospacing="off" w:line="259" w:lineRule="auto"/>
+        <w:ind w:left="0" w:right="0"/>
+        <w:jc w:val="left"/>
+      </w:pPr>
+      <w:r>
+        <w:drawing>
+          <wp:inline wp14:editId="1CA4E397" wp14:anchorId="6C2B3974">
+            <wp:extent cx="4572000" cy="276225"/>
+            <wp:effectExtent l="0" t="0" r="0" b="0"/>
+            <wp:docPr id="495826061" name="" title=""/>
+            <wp:cNvGraphicFramePr>
+              <a:graphicFrameLocks noChangeAspect="1"/>
+            </wp:cNvGraphicFramePr>
+            <a:graphic>
+              <a:graphicData uri="http://schemas.openxmlformats.org/drawingml/2006/picture">
+                <pic:pic>
+                  <pic:nvPicPr>
+                    <pic:cNvPr id="0" name=""/>
+                    <pic:cNvPicPr/>
+                  </pic:nvPicPr>
+                  <pic:blipFill>
+                    <a:blip r:embed="R709d9e2389c34155">
                       <a:extLst>
                         <a:ext xmlns:a="http://schemas.openxmlformats.org/drawingml/2006/main" uri="{28A0092B-C50C-407E-A947-70E740481C1C}">
                           <a14:useLocalDpi val="0"/>

</xml_diff>

<commit_message>
Delayed punishment raw is complete, just need to add wfu information
</commit_message>
<xml_diff>
--- a/Bonnie's Codes/DOCUMENTATION/Document.docx
+++ b/Bonnie's Codes/DOCUMENTATION/Document.docx
@@ -1159,10 +1159,10 @@
       </w:pPr>
       <w:r>
         <w:drawing>
-          <wp:inline wp14:editId="32864338" wp14:anchorId="77C2BEE1">
+          <wp:inline wp14:editId="7B5AEF93" wp14:anchorId="77C2BEE1">
             <wp:extent cx="3495675" cy="4572000"/>
             <wp:effectExtent l="0" t="0" r="0" b="0"/>
-            <wp:docPr id="1781939336" name="" title=""/>
+            <wp:docPr id="1221258093" name="" title=""/>
             <wp:cNvGraphicFramePr>
               <a:graphicFrameLocks noChangeAspect="1"/>
             </wp:cNvGraphicFramePr>
@@ -1174,7 +1174,7 @@
                     <pic:cNvPicPr/>
                   </pic:nvPicPr>
                   <pic:blipFill>
-                    <a:blip r:embed="R494e9c94ac304780">
+                    <a:blip r:embed="R4585ed4059884e2f">
                       <a:extLst>
                         <a:ext xmlns:a="http://schemas.openxmlformats.org/drawingml/2006/main" uri="{28A0092B-C50C-407E-A947-70E740481C1C}">
                           <a14:useLocalDpi val="0"/>
@@ -1243,10 +1243,10 @@
       </w:pPr>
       <w:r>
         <w:drawing>
-          <wp:inline wp14:editId="441E9952" wp14:anchorId="39798854">
+          <wp:inline wp14:editId="4FAAC604" wp14:anchorId="39798854">
             <wp:extent cx="4572000" cy="4076700"/>
             <wp:effectExtent l="0" t="0" r="0" b="0"/>
-            <wp:docPr id="718183081" name="" title=""/>
+            <wp:docPr id="2144852598" name="" title=""/>
             <wp:cNvGraphicFramePr>
               <a:graphicFrameLocks noChangeAspect="1"/>
             </wp:cNvGraphicFramePr>
@@ -1258,7 +1258,7 @@
                     <pic:cNvPicPr/>
                   </pic:nvPicPr>
                   <pic:blipFill>
-                    <a:blip r:embed="R709bac5f4cca42bb">
+                    <a:blip r:embed="R2078e5aab9354c81">
                       <a:extLst>
                         <a:ext xmlns:a="http://schemas.openxmlformats.org/drawingml/2006/main" uri="{28A0092B-C50C-407E-A947-70E740481C1C}">
                           <a14:useLocalDpi val="0"/>
@@ -1301,13 +1301,16 @@
         <w:spacing w:before="0" w:beforeAutospacing="off" w:after="160" w:afterAutospacing="off" w:line="259" w:lineRule="auto"/>
         <w:ind w:left="0" w:right="0"/>
         <w:jc w:val="left"/>
+        <w:rPr>
+          <w:color w:val="FF0000"/>
+        </w:rPr>
       </w:pPr>
       <w:r>
         <w:drawing>
-          <wp:inline wp14:editId="1CA4E397" wp14:anchorId="6C2B3974">
+          <wp:inline wp14:editId="7E68454E" wp14:anchorId="6C2B3974">
             <wp:extent cx="4572000" cy="276225"/>
             <wp:effectExtent l="0" t="0" r="0" b="0"/>
-            <wp:docPr id="495826061" name="" title=""/>
+            <wp:docPr id="50330246" name="" title=""/>
             <wp:cNvGraphicFramePr>
               <a:graphicFrameLocks noChangeAspect="1"/>
             </wp:cNvGraphicFramePr>
@@ -1319,7 +1322,7 @@
                     <pic:cNvPicPr/>
                   </pic:nvPicPr>
                   <pic:blipFill>
-                    <a:blip r:embed="R709d9e2389c34155">
+                    <a:blip r:embed="R8456e4a399434c26">
                       <a:extLst>
                         <a:ext xmlns:a="http://schemas.openxmlformats.org/drawingml/2006/main" uri="{28A0092B-C50C-407E-A947-70E740481C1C}">
                           <a14:useLocalDpi val="0"/>
@@ -1345,6 +1348,307 @@
           </wp:inline>
         </w:drawing>
       </w:r>
+    </w:p>
+    <w:p>
+      <w:pPr>
+        <w:pStyle w:val="Normal"/>
+        <w:bidi w:val="0"/>
+        <w:spacing w:before="0" w:beforeAutospacing="off" w:after="160" w:afterAutospacing="off" w:line="259" w:lineRule="auto"/>
+        <w:ind w:left="0" w:right="0"/>
+        <w:jc w:val="left"/>
+        <w:rPr>
+          <w:color w:val="FF0000"/>
+        </w:rPr>
+      </w:pPr>
+      <w:r>
+        <w:rPr>
+          <w:color w:val="FF0000"/>
+        </w:rPr>
+        <w:t>As per our last c</w:t>
+      </w:r>
+      <w:r>
+        <w:rPr>
+          <w:color w:val="FF0000"/>
+        </w:rPr>
+        <w:t>o</w:t>
+      </w:r>
+      <w:r>
+        <w:rPr>
+          <w:color w:val="FF0000"/>
+        </w:rPr>
+        <w:t xml:space="preserve">nversation, I did not use the delay codes (0,1,2,3) to extract delay values but for the following cases, I could not find the delay within the line. Also, </w:t>
+      </w:r>
+      <w:r>
+        <w:rPr>
+          <w:color w:val="FF0000"/>
+        </w:rPr>
+        <w:t xml:space="preserve">for the count == 1, I wanted to make sure that I could use the other line’s delay to fill in this delay. </w:t>
+      </w:r>
+    </w:p>
+    <w:p>
+      <w:pPr>
+        <w:pStyle w:val="Normal"/>
+        <w:bidi w:val="0"/>
+        <w:spacing w:before="0" w:beforeAutospacing="off" w:after="160" w:afterAutospacing="off" w:line="259" w:lineRule="auto"/>
+        <w:ind w:left="0" w:right="0"/>
+        <w:jc w:val="left"/>
+        <w:rPr>
+          <w:color w:val="FF0000"/>
+        </w:rPr>
+      </w:pPr>
+      <w:r>
+        <w:drawing>
+          <wp:inline wp14:editId="5927F271" wp14:anchorId="5ED81256">
+            <wp:extent cx="4467225" cy="2895600"/>
+            <wp:effectExtent l="0" t="0" r="0" b="0"/>
+            <wp:docPr id="1166498878" name="" title=""/>
+            <wp:cNvGraphicFramePr>
+              <a:graphicFrameLocks noChangeAspect="1"/>
+            </wp:cNvGraphicFramePr>
+            <a:graphic>
+              <a:graphicData uri="http://schemas.openxmlformats.org/drawingml/2006/picture">
+                <pic:pic>
+                  <pic:nvPicPr>
+                    <pic:cNvPr id="0" name=""/>
+                    <pic:cNvPicPr/>
+                  </pic:nvPicPr>
+                  <pic:blipFill>
+                    <a:blip r:embed="Rd4a0c4990d1e4601">
+                      <a:extLst>
+                        <a:ext xmlns:a="http://schemas.openxmlformats.org/drawingml/2006/main" uri="{28A0092B-C50C-407E-A947-70E740481C1C}">
+                          <a14:useLocalDpi val="0"/>
+                        </a:ext>
+                      </a:extLst>
+                    </a:blip>
+                    <a:stretch>
+                      <a:fillRect/>
+                    </a:stretch>
+                  </pic:blipFill>
+                  <pic:spPr>
+                    <a:xfrm>
+                      <a:off x="0" y="0"/>
+                      <a:ext cx="4467225" cy="2895600"/>
+                    </a:xfrm>
+                    <a:prstGeom prst="rect">
+                      <a:avLst/>
+                    </a:prstGeom>
+                  </pic:spPr>
+                </pic:pic>
+              </a:graphicData>
+            </a:graphic>
+          </wp:inline>
+        </w:drawing>
+      </w:r>
+    </w:p>
+    <w:p>
+      <w:pPr>
+        <w:pStyle w:val="Normal"/>
+        <w:bidi w:val="0"/>
+        <w:spacing w:before="0" w:beforeAutospacing="off" w:after="160" w:afterAutospacing="off" w:line="259" w:lineRule="auto"/>
+        <w:ind w:left="0" w:right="0"/>
+        <w:jc w:val="left"/>
+        <w:rPr>
+          <w:color w:val="FF0000"/>
+        </w:rPr>
+      </w:pPr>
+      <w:r>
+        <w:rPr>
+          <w:color w:val="FF0000"/>
+        </w:rPr>
+        <w:t>No presses found for data</w:t>
+      </w:r>
+    </w:p>
+    <w:p>
+      <w:pPr>
+        <w:pStyle w:val="Normal"/>
+        <w:bidi w:val="0"/>
+        <w:spacing w:before="0" w:beforeAutospacing="off" w:after="160" w:afterAutospacing="off" w:line="259" w:lineRule="auto"/>
+        <w:ind w:left="0" w:right="0"/>
+        <w:jc w:val="left"/>
+      </w:pPr>
+      <w:r>
+        <w:drawing>
+          <wp:inline wp14:editId="3911E1E6" wp14:anchorId="02E0EA03">
+            <wp:extent cx="3962400" cy="4572000"/>
+            <wp:effectExtent l="0" t="0" r="0" b="0"/>
+            <wp:docPr id="972165077" name="" title=""/>
+            <wp:cNvGraphicFramePr>
+              <a:graphicFrameLocks noChangeAspect="1"/>
+            </wp:cNvGraphicFramePr>
+            <a:graphic>
+              <a:graphicData uri="http://schemas.openxmlformats.org/drawingml/2006/picture">
+                <pic:pic>
+                  <pic:nvPicPr>
+                    <pic:cNvPr id="0" name=""/>
+                    <pic:cNvPicPr/>
+                  </pic:nvPicPr>
+                  <pic:blipFill>
+                    <a:blip r:embed="R3edb7f58ec404c34">
+                      <a:extLst>
+                        <a:ext xmlns:a="http://schemas.openxmlformats.org/drawingml/2006/main" uri="{28A0092B-C50C-407E-A947-70E740481C1C}">
+                          <a14:useLocalDpi val="0"/>
+                        </a:ext>
+                      </a:extLst>
+                    </a:blip>
+                    <a:stretch>
+                      <a:fillRect/>
+                    </a:stretch>
+                  </pic:blipFill>
+                  <pic:spPr>
+                    <a:xfrm>
+                      <a:off x="0" y="0"/>
+                      <a:ext cx="3962400" cy="4572000"/>
+                    </a:xfrm>
+                    <a:prstGeom prst="rect">
+                      <a:avLst/>
+                    </a:prstGeom>
+                  </pic:spPr>
+                </pic:pic>
+              </a:graphicData>
+            </a:graphic>
+          </wp:inline>
+        </w:drawing>
+      </w:r>
+    </w:p>
+    <w:p>
+      <w:pPr>
+        <w:pStyle w:val="Normal"/>
+        <w:bidi w:val="0"/>
+        <w:spacing w:before="0" w:beforeAutospacing="off" w:after="160" w:afterAutospacing="off" w:line="259" w:lineRule="auto"/>
+        <w:ind w:left="0" w:right="0"/>
+        <w:jc w:val="left"/>
+      </w:pPr>
+      <w:r>
+        <w:rPr/>
+        <w:t xml:space="preserve">After joining data </w:t>
+      </w:r>
+      <w:r>
+        <w:drawing>
+          <wp:inline wp14:editId="3ED0420B" wp14:anchorId="7A8CC75F">
+            <wp:extent cx="4572000" cy="1819275"/>
+            <wp:effectExtent l="0" t="0" r="0" b="0"/>
+            <wp:docPr id="1511417438" name="" title=""/>
+            <wp:cNvGraphicFramePr>
+              <a:graphicFrameLocks noChangeAspect="1"/>
+            </wp:cNvGraphicFramePr>
+            <a:graphic>
+              <a:graphicData uri="http://schemas.openxmlformats.org/drawingml/2006/picture">
+                <pic:pic>
+                  <pic:nvPicPr>
+                    <pic:cNvPr id="0" name=""/>
+                    <pic:cNvPicPr/>
+                  </pic:nvPicPr>
+                  <pic:blipFill>
+                    <a:blip r:embed="R48332c13b9a84598">
+                      <a:extLst>
+                        <a:ext xmlns:a="http://schemas.openxmlformats.org/drawingml/2006/main" uri="{28A0092B-C50C-407E-A947-70E740481C1C}">
+                          <a14:useLocalDpi val="0"/>
+                        </a:ext>
+                      </a:extLst>
+                    </a:blip>
+                    <a:stretch>
+                      <a:fillRect/>
+                    </a:stretch>
+                  </pic:blipFill>
+                  <pic:spPr>
+                    <a:xfrm>
+                      <a:off x="0" y="0"/>
+                      <a:ext cx="4572000" cy="1819275"/>
+                    </a:xfrm>
+                    <a:prstGeom prst="rect">
+                      <a:avLst/>
+                    </a:prstGeom>
+                  </pic:spPr>
+                </pic:pic>
+              </a:graphicData>
+            </a:graphic>
+          </wp:inline>
+        </w:drawing>
+      </w:r>
+    </w:p>
+    <w:p>
+      <w:pPr>
+        <w:pStyle w:val="Normal"/>
+        <w:bidi w:val="0"/>
+        <w:spacing w:before="0" w:beforeAutospacing="off" w:after="160" w:afterAutospacing="off" w:line="259" w:lineRule="auto"/>
+        <w:ind w:left="0" w:right="0"/>
+        <w:jc w:val="left"/>
+      </w:pPr>
+    </w:p>
+    <w:p>
+      <w:pPr>
+        <w:pStyle w:val="Normal"/>
+        <w:bidi w:val="0"/>
+        <w:spacing w:before="0" w:beforeAutospacing="off" w:after="160" w:afterAutospacing="off" w:line="259" w:lineRule="auto"/>
+        <w:ind w:left="0" w:right="0"/>
+        <w:jc w:val="left"/>
+      </w:pPr>
+      <w:r>
+        <w:rPr/>
+        <w:t>All incomplete cases, there’s no overlap between delay and presses</w:t>
+      </w:r>
+    </w:p>
+    <w:p>
+      <w:pPr>
+        <w:pStyle w:val="Normal"/>
+        <w:bidi w:val="0"/>
+        <w:spacing w:before="0" w:beforeAutospacing="off" w:after="160" w:afterAutospacing="off" w:line="259" w:lineRule="auto"/>
+        <w:ind w:left="0" w:right="0"/>
+        <w:jc w:val="left"/>
+      </w:pPr>
+      <w:r>
+        <w:drawing>
+          <wp:inline wp14:editId="3BF827D7" wp14:anchorId="76455210">
+            <wp:extent cx="2762265" cy="2571750"/>
+            <wp:effectExtent l="0" t="0" r="0" b="0"/>
+            <wp:docPr id="90184068" name="" title=""/>
+            <wp:cNvGraphicFramePr>
+              <a:graphicFrameLocks noChangeAspect="1"/>
+            </wp:cNvGraphicFramePr>
+            <a:graphic>
+              <a:graphicData uri="http://schemas.openxmlformats.org/drawingml/2006/picture">
+                <pic:pic>
+                  <pic:nvPicPr>
+                    <pic:cNvPr id="0" name=""/>
+                    <pic:cNvPicPr/>
+                  </pic:nvPicPr>
+                  <pic:blipFill>
+                    <a:blip r:embed="R4c7f5a373fa14c35">
+                      <a:extLst>
+                        <a:ext xmlns:a="http://schemas.openxmlformats.org/drawingml/2006/main" uri="{28A0092B-C50C-407E-A947-70E740481C1C}">
+                          <a14:useLocalDpi val="0"/>
+                        </a:ext>
+                      </a:extLst>
+                    </a:blip>
+                    <a:srcRect l="0" t="0" r="39583" b="0"/>
+                    <a:stretch>
+                      <a:fillRect/>
+                    </a:stretch>
+                  </pic:blipFill>
+                  <pic:spPr xmlns:pic="http://schemas.openxmlformats.org/drawingml/2006/picture">
+                    <a:xfrm xmlns:a="http://schemas.openxmlformats.org/drawingml/2006/main" rot="0" flipH="0" flipV="0">
+                      <a:off x="0" y="0"/>
+                      <a:ext cx="2762265" cy="2571750"/>
+                    </a:xfrm>
+                    <a:prstGeom xmlns:a="http://schemas.openxmlformats.org/drawingml/2006/main" prst="rect">
+                      <a:avLst/>
+                    </a:prstGeom>
+                  </pic:spPr>
+                </pic:pic>
+              </a:graphicData>
+            </a:graphic>
+          </wp:inline>
+        </w:drawing>
+      </w:r>
+    </w:p>
+    <w:p>
+      <w:pPr>
+        <w:pStyle w:val="Normal"/>
+        <w:bidi w:val="0"/>
+        <w:spacing w:before="0" w:beforeAutospacing="off" w:after="160" w:afterAutospacing="off" w:line="259" w:lineRule="auto"/>
+        <w:ind w:left="0" w:right="0"/>
+        <w:jc w:val="left"/>
+      </w:pPr>
     </w:p>
     <w:p>
       <w:pPr>

</xml_diff>

<commit_message>
Complete prog ratio raw and prog punishment raw
</commit_message>
<xml_diff>
--- a/Bonnie's Codes/DOCUMENTATION/Document.docx
+++ b/Bonnie's Codes/DOCUMENTATION/Document.docx
@@ -687,6 +687,78 @@
           <w:lang w:val="en-US"/>
         </w:rPr>
         <w:t>While asking about station vs box, clarify why some rats have inconsistent box information</w:t>
+      </w:r>
+    </w:p>
+    <w:p>
+      <w:pPr>
+        <w:pStyle w:val="Normal"/>
+        <w:rPr>
+          <w:rFonts w:ascii="Calibri" w:hAnsi="Calibri" w:eastAsia="Calibri" w:cs="Calibri"/>
+          <w:noProof w:val="0"/>
+          <w:color w:val="00B050"/>
+          <w:sz w:val="22"/>
+          <w:szCs w:val="22"/>
+          <w:lang w:val="en-US"/>
+        </w:rPr>
+      </w:pPr>
+      <w:r>
+        <w:rPr>
+          <w:rFonts w:ascii="Calibri" w:hAnsi="Calibri" w:eastAsia="Calibri" w:cs="Calibri"/>
+          <w:noProof w:val="0"/>
+          <w:color w:val="FF0000"/>
+          <w:sz w:val="22"/>
+          <w:szCs w:val="22"/>
+          <w:lang w:val="en-US"/>
+        </w:rPr>
+        <w:t xml:space="preserve">Cannot find the values for these files, most only have one trial </w:t>
+      </w:r>
+    </w:p>
+    <w:p>
+      <w:pPr>
+        <w:pStyle w:val="Normal"/>
+      </w:pPr>
+      <w:r>
+        <w:drawing>
+          <wp:inline wp14:editId="2241EB10" wp14:anchorId="0604D588">
+            <wp:extent cx="4572000" cy="2571750"/>
+            <wp:effectExtent l="0" t="0" r="0" b="0"/>
+            <wp:docPr id="970631316" name="" title=""/>
+            <wp:cNvGraphicFramePr>
+              <a:graphicFrameLocks noChangeAspect="1"/>
+            </wp:cNvGraphicFramePr>
+            <a:graphic>
+              <a:graphicData uri="http://schemas.openxmlformats.org/drawingml/2006/picture">
+                <pic:pic>
+                  <pic:nvPicPr>
+                    <pic:cNvPr id="0" name=""/>
+                    <pic:cNvPicPr/>
+                  </pic:nvPicPr>
+                  <pic:blipFill>
+                    <a:blip r:embed="Rb272ab394a5142f3">
+                      <a:extLst>
+                        <a:ext xmlns:a="http://schemas.openxmlformats.org/drawingml/2006/main" uri="{28A0092B-C50C-407E-A947-70E740481C1C}">
+                          <a14:useLocalDpi val="0"/>
+                        </a:ext>
+                      </a:extLst>
+                    </a:blip>
+                    <a:stretch>
+                      <a:fillRect/>
+                    </a:stretch>
+                  </pic:blipFill>
+                  <pic:spPr>
+                    <a:xfrm>
+                      <a:off x="0" y="0"/>
+                      <a:ext cx="4572000" cy="2571750"/>
+                    </a:xfrm>
+                    <a:prstGeom prst="rect">
+                      <a:avLst/>
+                    </a:prstGeom>
+                  </pic:spPr>
+                </pic:pic>
+              </a:graphicData>
+            </a:graphic>
+          </wp:inline>
+        </w:drawing>
       </w:r>
     </w:p>
     <w:p>

</xml_diff>

<commit_message>
spread and reorder locomotor data; need to clarify how to assign sessions
</commit_message>
<xml_diff>
--- a/Bonnie's Codes/DOCUMENTATION/Document.docx
+++ b/Bonnie's Codes/DOCUMENTATION/Document.docx
@@ -104,22 +104,22 @@
       </w:pPr>
       <w:r>
         <w:drawing>
-          <wp:inline wp14:editId="1212C01D" wp14:anchorId="09125E6C">
+          <wp:inline wp14:editId="2328F635" wp14:anchorId="09125E6C">
             <wp:extent cx="4572000" cy="504825"/>
             <wp:effectExtent l="0" t="0" r="0" b="0"/>
-            <wp:docPr id="953341577" name="" title=""/>
-            <wp:cNvGraphicFramePr>
-              <a:graphicFrameLocks noChangeAspect="1"/>
-            </wp:cNvGraphicFramePr>
-            <a:graphic>
-              <a:graphicData uri="http://schemas.openxmlformats.org/drawingml/2006/picture">
-                <pic:pic>
-                  <pic:nvPicPr>
-                    <pic:cNvPr id="0" name=""/>
-                    <pic:cNvPicPr/>
-                  </pic:nvPicPr>
-                  <pic:blipFill>
-                    <a:blip r:embed="R191439a9e27042fe">
+            <wp:docPr id="285087464" name="" title=""/>
+            <wp:cNvGraphicFramePr>
+              <a:graphicFrameLocks noChangeAspect="1"/>
+            </wp:cNvGraphicFramePr>
+            <a:graphic>
+              <a:graphicData uri="http://schemas.openxmlformats.org/drawingml/2006/picture">
+                <pic:pic>
+                  <pic:nvPicPr>
+                    <pic:cNvPr id="0" name=""/>
+                    <pic:cNvPicPr/>
+                  </pic:nvPicPr>
+                  <pic:blipFill>
+                    <a:blip r:embed="R731ea933fa964b75">
                       <a:extLst xmlns:a="http://schemas.openxmlformats.org/drawingml/2006/main">
                         <a:ext xmlns:a="http://schemas.openxmlformats.org/drawingml/2006/main" uri="{28A0092B-C50C-407E-A947-70E740481C1C}">
                           <a14:useLocalDpi xmlns:a14="http://schemas.microsoft.com/office/drawing/2010/main" val="0"/>
@@ -147,8 +147,84 @@
       </w:r>
     </w:p>
     <w:p>
-      <w:pPr>
-        <w:pStyle w:val="Normal"/>
+      <w:r>
+        <w:rPr>
+          <w:rFonts w:ascii="Calibri" w:hAnsi="Calibri" w:eastAsia="Calibri" w:cs="Calibri"/>
+          <w:noProof w:val="0"/>
+          <w:sz w:val="22"/>
+          <w:szCs w:val="22"/>
+          <w:lang w:val="en-US"/>
+        </w:rPr>
+        <w:t xml:space="preserve">Example of values coming after the END SESSION TAG </w:t>
+      </w:r>
+    </w:p>
+    <w:p>
+      <w:r>
+        <w:rPr>
+          <w:rFonts w:ascii="Calibri" w:hAnsi="Calibri" w:eastAsia="Calibri" w:cs="Calibri"/>
+          <w:noProof w:val="0"/>
+          <w:sz w:val="22"/>
+          <w:szCs w:val="22"/>
+          <w:lang w:val="en-US"/>
+        </w:rPr>
+        <w:t>'./U112/2019-0121-0939_112_LOCOMOTOR_BASIC.txt'</w:t>
+      </w:r>
+    </w:p>
+    <w:p>
+      <w:pPr>
+        <w:pStyle w:val="Normal"/>
+      </w:pPr>
+      <w:r>
+        <w:drawing>
+          <wp:inline wp14:editId="2FCC9ABC" wp14:anchorId="7B5746B8">
+            <wp:extent cx="4572000" cy="2571750"/>
+            <wp:effectExtent l="0" t="0" r="0" b="0"/>
+            <wp:docPr id="427854099" name="" title=""/>
+            <wp:cNvGraphicFramePr>
+              <a:graphicFrameLocks noChangeAspect="1"/>
+            </wp:cNvGraphicFramePr>
+            <a:graphic>
+              <a:graphicData uri="http://schemas.openxmlformats.org/drawingml/2006/picture">
+                <pic:pic>
+                  <pic:nvPicPr>
+                    <pic:cNvPr id="0" name=""/>
+                    <pic:cNvPicPr/>
+                  </pic:nvPicPr>
+                  <pic:blipFill>
+                    <a:blip r:embed="R4230e97a5a8c42c5">
+                      <a:extLst>
+                        <a:ext xmlns:a="http://schemas.openxmlformats.org/drawingml/2006/main" uri="{28A0092B-C50C-407E-A947-70E740481C1C}">
+                          <a14:useLocalDpi val="0"/>
+                        </a:ext>
+                      </a:extLst>
+                    </a:blip>
+                    <a:stretch>
+                      <a:fillRect/>
+                    </a:stretch>
+                  </pic:blipFill>
+                  <pic:spPr>
+                    <a:xfrm>
+                      <a:off x="0" y="0"/>
+                      <a:ext cx="4572000" cy="2571750"/>
+                    </a:xfrm>
+                    <a:prstGeom prst="rect">
+                      <a:avLst/>
+                    </a:prstGeom>
+                  </pic:spPr>
+                </pic:pic>
+              </a:graphicData>
+            </a:graphic>
+          </wp:inline>
+        </w:drawing>
+      </w:r>
+    </w:p>
+    <w:p>
+      <w:pPr>
+        <w:pStyle w:val="Normal"/>
+        <w:rPr>
+          <w:b w:val="1"/>
+          <w:bCs w:val="1"/>
+        </w:rPr>
       </w:pPr>
     </w:p>
     <w:p>
@@ -719,22 +795,22 @@
       </w:pPr>
       <w:r>
         <w:drawing>
-          <wp:inline wp14:editId="2241EB10" wp14:anchorId="0604D588">
+          <wp:inline wp14:editId="1B685641" wp14:anchorId="0604D588">
             <wp:extent cx="4572000" cy="2571750"/>
             <wp:effectExtent l="0" t="0" r="0" b="0"/>
-            <wp:docPr id="970631316" name="" title=""/>
-            <wp:cNvGraphicFramePr>
-              <a:graphicFrameLocks noChangeAspect="1"/>
-            </wp:cNvGraphicFramePr>
-            <a:graphic>
-              <a:graphicData uri="http://schemas.openxmlformats.org/drawingml/2006/picture">
-                <pic:pic>
-                  <pic:nvPicPr>
-                    <pic:cNvPr id="0" name=""/>
-                    <pic:cNvPicPr/>
-                  </pic:nvPicPr>
-                  <pic:blipFill>
-                    <a:blip r:embed="Rb272ab394a5142f3">
+            <wp:docPr id="279149859" name="" title=""/>
+            <wp:cNvGraphicFramePr>
+              <a:graphicFrameLocks noChangeAspect="1"/>
+            </wp:cNvGraphicFramePr>
+            <a:graphic>
+              <a:graphicData uri="http://schemas.openxmlformats.org/drawingml/2006/picture">
+                <pic:pic>
+                  <pic:nvPicPr>
+                    <pic:cNvPr id="0" name=""/>
+                    <pic:cNvPicPr/>
+                  </pic:nvPicPr>
+                  <pic:blipFill>
+                    <a:blip r:embed="R74a2fa080b3847e7">
                       <a:extLst>
                         <a:ext xmlns:a="http://schemas.openxmlformats.org/drawingml/2006/main" uri="{28A0092B-C50C-407E-A947-70E740481C1C}">
                           <a14:useLocalDpi val="0"/>

</xml_diff>